<commit_message>
Atualiza tutorial de instalacao Git
</commit_message>
<xml_diff>
--- a/apoio/tutoriais/02.git/instalacao_git.docx
+++ b/apoio/tutoriais/02.git/instalacao_git.docx
@@ -712,7 +712,26 @@
         <w:rPr>
           <w:sz w:val="24"/>
         </w:rPr>
-        <w:t>: a recomendação é utilizar o Visual Studio Code, pois é um dos editores utilizado no curso e</w:t>
+        <w:t>: a recomendação é utilizar o Visual Studio Code, pois é um dos editores utilizado</w:t>
+      </w:r>
+      <w:r>
+        <w:rPr>
+          <w:sz w:val="24"/>
+        </w:rPr>
+        <w:t>s</w:t>
+      </w:r>
+      <w:r>
+        <w:rPr>
+          <w:sz w:val="24"/>
+        </w:rPr>
+        <w:t xml:space="preserve"> no curso </w:t>
+      </w:r>
+      <w:proofErr w:type="gramStart"/>
+      <w:r>
+        <w:rPr>
+          <w:sz w:val="24"/>
+        </w:rPr>
+        <w:t>e</w:t>
       </w:r>
       <w:r>
         <w:rPr>
@@ -720,6 +739,7 @@
         </w:rPr>
         <w:t xml:space="preserve"> portanto</w:t>
       </w:r>
+      <w:proofErr w:type="gramEnd"/>
       <w:r>
         <w:rPr>
           <w:sz w:val="24"/>
@@ -837,14 +857,35 @@
           <w:b/>
           <w:sz w:val="24"/>
         </w:rPr>
-        <w:t>master</w:t>
-      </w:r>
-      <w:r>
-        <w:rPr>
-          <w:sz w:val="24"/>
-        </w:rPr>
-        <w:t>. É recomendável manter dessa forma.</w:t>
-      </w:r>
+        <w:t>ma</w:t>
+      </w:r>
+      <w:r>
+        <w:rPr>
+          <w:b/>
+          <w:sz w:val="24"/>
+        </w:rPr>
+        <w:t>in</w:t>
+      </w:r>
+      <w:r>
+        <w:rPr>
+          <w:sz w:val="24"/>
+        </w:rPr>
+        <w:t>.</w:t>
+      </w:r>
+      <w:r>
+        <w:rPr>
+          <w:sz w:val="24"/>
+        </w:rPr>
+        <w:t xml:space="preserve"> </w:t>
+      </w:r>
+      <w:r>
+        <w:rPr>
+          <w:sz w:val="24"/>
+        </w:rPr>
+        <w:t>É recomendável manter dessa forma.</w:t>
+      </w:r>
+      <w:bookmarkStart w:id="0" w:name="_GoBack"/>
+      <w:bookmarkEnd w:id="0"/>
     </w:p>
     <w:p>
       <w:pPr>
@@ -860,10 +901,10 @@
           <w:sz w:val="24"/>
         </w:rPr>
         <w:drawing>
-          <wp:inline distT="0" distB="0" distL="0" distR="0" wp14:anchorId="368ED9C5" wp14:editId="56A19D3F">
-            <wp:extent cx="3957933" cy="3240000"/>
-            <wp:effectExtent l="0" t="0" r="5080" b="0"/>
-            <wp:docPr id="11" name="Imagem 11"/>
+          <wp:inline distT="0" distB="0" distL="0" distR="0" wp14:anchorId="0A5D7DD3" wp14:editId="2EC4D640">
+            <wp:extent cx="4163477" cy="3240000"/>
+            <wp:effectExtent l="0" t="0" r="8890" b="0"/>
+            <wp:docPr id="24" name="Imagem 24"/>
             <wp:cNvGraphicFramePr>
               <a:graphicFrameLocks xmlns:a="http://schemas.openxmlformats.org/drawingml/2006/main" noChangeAspect="1"/>
             </wp:cNvGraphicFramePr>
@@ -883,7 +924,7 @@
                   <pic:spPr>
                     <a:xfrm>
                       <a:off x="0" y="0"/>
-                      <a:ext cx="3957933" cy="3240000"/>
+                      <a:ext cx="4163477" cy="3240000"/>
                     </a:xfrm>
                     <a:prstGeom prst="rect">
                       <a:avLst/>
@@ -938,6 +979,7 @@
       </w:pPr>
       <w:r>
         <w:rPr>
+          <w:noProof/>
           <w:sz w:val="24"/>
         </w:rPr>
         <w:drawing>
@@ -1012,6 +1054,7 @@
       </w:pPr>
       <w:r>
         <w:rPr>
+          <w:noProof/>
           <w:sz w:val="24"/>
         </w:rPr>
         <w:drawing>
@@ -1096,6 +1139,7 @@
       </w:pPr>
       <w:r>
         <w:rPr>
+          <w:noProof/>
           <w:sz w:val="24"/>
         </w:rPr>
         <w:drawing>
@@ -1170,6 +1214,7 @@
       </w:pPr>
       <w:r>
         <w:rPr>
+          <w:noProof/>
           <w:sz w:val="24"/>
         </w:rPr>
         <w:drawing>
@@ -1297,6 +1342,7 @@
       </w:pPr>
       <w:r>
         <w:rPr>
+          <w:noProof/>
           <w:sz w:val="24"/>
         </w:rPr>
         <w:drawing>
@@ -1371,6 +1417,7 @@
       </w:pPr>
       <w:r>
         <w:rPr>
+          <w:noProof/>
           <w:sz w:val="24"/>
         </w:rPr>
         <w:drawing>
@@ -1473,6 +1520,7 @@
       </w:pPr>
       <w:r>
         <w:rPr>
+          <w:noProof/>
           <w:sz w:val="24"/>
         </w:rPr>
         <w:drawing>
@@ -1545,9 +1593,9 @@
           <w:sz w:val="24"/>
         </w:rPr>
       </w:pPr>
-      <w:bookmarkStart w:id="0" w:name="_GoBack"/>
-      <w:r>
-        <w:rPr>
+      <w:r>
+        <w:rPr>
+          <w:noProof/>
           <w:sz w:val="24"/>
         </w:rPr>
         <w:drawing>
@@ -1586,7 +1634,6 @@
           </wp:inline>
         </w:drawing>
       </w:r>
-      <w:bookmarkEnd w:id="0"/>
     </w:p>
     <w:sectPr>
       <w:headerReference w:type="even" r:id="rId24"/>

</xml_diff>